<commit_message>
Revised Pss 134, 135. Not yet published to PDF
</commit_message>
<xml_diff>
--- a/Psalms/134.docx
+++ b/Psalms/134.docx
@@ -1,6 +1,6 @@
 
 <file path=word/document.xml><?xml version="1.0" encoding="utf-8"?>
-<w:document xmlns:wpc="http://schemas.microsoft.com/office/word/2010/wordprocessingCanvas" xmlns:cx="http://schemas.microsoft.com/office/drawing/2014/chartex" xmlns:cx1="http://schemas.microsoft.com/office/drawing/2015/9/8/chartex" xmlns:mc="http://schemas.openxmlformats.org/markup-compatibility/2006" xmlns:o="urn:schemas-microsoft-com:office:office" xmlns:r="http://schemas.openxmlformats.org/officeDocument/2006/relationships" xmlns:m="http://schemas.openxmlformats.org/officeDocument/2006/math" xmlns:v="urn:schemas-microsoft-com:vml" xmlns:wp14="http://schemas.microsoft.com/office/word/2010/wordprocessingDrawing" xmlns:wp="http://schemas.openxmlformats.org/drawingml/2006/wordprocessingDrawing" xmlns:w10="urn:schemas-microsoft-com:office:word" xmlns:w="http://schemas.openxmlformats.org/wordprocessingml/2006/main" xmlns:w14="http://schemas.microsoft.com/office/word/2010/wordml" xmlns:w15="http://schemas.microsoft.com/office/word/2012/wordml" xmlns:w16se="http://schemas.microsoft.com/office/word/2015/wordml/symex" xmlns:wpg="http://schemas.microsoft.com/office/word/2010/wordprocessingGroup" xmlns:wpi="http://schemas.microsoft.com/office/word/2010/wordprocessingInk" xmlns:wne="http://schemas.microsoft.com/office/word/2006/wordml" xmlns:wps="http://schemas.microsoft.com/office/word/2010/wordprocessingShape" mc:Ignorable="w14 w15 w16se wp14">
+<w:document xmlns:wpc="http://schemas.microsoft.com/office/word/2010/wordprocessingCanvas" xmlns:mo="http://schemas.microsoft.com/office/mac/office/2008/main" xmlns:mc="http://schemas.openxmlformats.org/markup-compatibility/2006" xmlns:mv="urn:schemas-microsoft-com:mac:vml" xmlns:o="urn:schemas-microsoft-com:office:office" xmlns:r="http://schemas.openxmlformats.org/officeDocument/2006/relationships" xmlns:m="http://schemas.openxmlformats.org/officeDocument/2006/math" xmlns:v="urn:schemas-microsoft-com:vml" xmlns:wp14="http://schemas.microsoft.com/office/word/2010/wordprocessingDrawing" xmlns:wp="http://schemas.openxmlformats.org/drawingml/2006/wordprocessingDrawing" xmlns:w10="urn:schemas-microsoft-com:office:word" xmlns:w="http://schemas.openxmlformats.org/wordprocessingml/2006/main" xmlns:w14="http://schemas.microsoft.com/office/word/2010/wordml" xmlns:w15="http://schemas.microsoft.com/office/word/2012/wordml" xmlns:wpg="http://schemas.microsoft.com/office/word/2010/wordprocessingGroup" xmlns:wpi="http://schemas.microsoft.com/office/word/2010/wordprocessingInk" xmlns:wne="http://schemas.microsoft.com/office/word/2006/wordml" xmlns:wps="http://schemas.microsoft.com/office/word/2010/wordprocessingShape" mc:Ignorable="w14 w15 wp14">
   <w:body>
     <w:p>
       <w:pPr>
@@ -146,6 +146,14 @@
           </w:tcPr>
           <w:p>
             <w:pPr>
+              <w:pStyle w:val="Rubric"/>
+            </w:pPr>
+            <w:r>
+              <w:t>1 (Alleluia)</w:t>
+            </w:r>
+          </w:p>
+          <w:p>
+            <w:pPr>
               <w:pStyle w:val="EngIndEnd"/>
             </w:pPr>
           </w:p>
@@ -246,7 +254,15 @@
             </w:pPr>
             <w:r>
               <w:tab/>
-              <w:t>praise the Lord, you slaves of His,</w:t>
+              <w:t xml:space="preserve">praise the Lord, you </w:t>
+            </w:r>
+            <w:proofErr w:type="gramStart"/>
+            <w:r>
+              <w:t>slaves</w:t>
+            </w:r>
+            <w:proofErr w:type="gramEnd"/>
+            <w:r>
+              <w:t xml:space="preserve"> of His,</w:t>
             </w:r>
           </w:p>
           <w:p>
@@ -259,6 +275,37 @@
           <w:tcPr>
             <w:tcW w:w="613" w:type="pct"/>
           </w:tcPr>
+          <w:p>
+            <w:pPr>
+              <w:pStyle w:val="EnglishHangNoCoptic"/>
+            </w:pPr>
+            <w:r>
+              <w:t>Praise the Name of the Lord,</w:t>
+            </w:r>
+          </w:p>
+          <w:p>
+            <w:pPr>
+              <w:pStyle w:val="EnglishHangEndNoCoptic"/>
+            </w:pPr>
+            <w:r>
+              <w:tab/>
+            </w:r>
+            <w:r>
+              <w:t>O servants</w:t>
+            </w:r>
+            <w:r>
+              <w:rPr>
+                <w:rStyle w:val="FootnoteReference"/>
+              </w:rPr>
+              <w:footnoteReference w:id="1"/>
+            </w:r>
+            <w:r>
+              <w:t xml:space="preserve">; </w:t>
+            </w:r>
+            <w:r>
+              <w:t>praise the Lord,</w:t>
+            </w:r>
+          </w:p>
           <w:p>
             <w:pPr>
               <w:pStyle w:val="EngIndEnd"/>
@@ -416,6 +463,23 @@
           </w:tcPr>
           <w:p>
             <w:pPr>
+              <w:pStyle w:val="EnglishHangNoCoptic"/>
+            </w:pPr>
+            <w:r>
+              <w:t>2 you who stand in the house of the Lord,</w:t>
+            </w:r>
+          </w:p>
+          <w:p>
+            <w:pPr>
+              <w:pStyle w:val="EnglishHangEndNoCoptic"/>
+            </w:pPr>
+            <w:r>
+              <w:tab/>
+              <w:t>in the courts of the house of our God.</w:t>
+            </w:r>
+          </w:p>
+          <w:p>
+            <w:pPr>
               <w:pStyle w:val="EngIndEnd"/>
             </w:pPr>
           </w:p>
@@ -562,6 +626,35 @@
           </w:tcPr>
           <w:p>
             <w:pPr>
+              <w:pStyle w:val="EnglishHangNoCoptic"/>
+            </w:pPr>
+            <w:r>
+              <w:t>3 Praise the Lord, for the Lord is good;</w:t>
+            </w:r>
+          </w:p>
+          <w:p>
+            <w:pPr>
+              <w:pStyle w:val="EnglishHangEndNoCoptic"/>
+            </w:pPr>
+            <w:r>
+              <w:tab/>
+              <w:t xml:space="preserve">sing </w:t>
+            </w:r>
+            <w:r>
+              <w:t>to His N</w:t>
+            </w:r>
+            <w:r>
+              <w:t xml:space="preserve">ame, for it is </w:t>
+            </w:r>
+            <w:r>
+              <w:t>good</w:t>
+            </w:r>
+            <w:r>
+              <w:t>.</w:t>
+            </w:r>
+          </w:p>
+          <w:p>
+            <w:pPr>
               <w:pStyle w:val="EngIndEnd"/>
             </w:pPr>
           </w:p>
@@ -717,6 +810,33 @@
           </w:tcPr>
           <w:p>
             <w:pPr>
+              <w:pStyle w:val="EnglishHangNoCoptic"/>
+            </w:pPr>
+            <w:r>
+              <w:lastRenderedPageBreak/>
+              <w:t xml:space="preserve">4 For the Lord </w:t>
+            </w:r>
+            <w:r>
+              <w:t>chose</w:t>
+            </w:r>
+            <w:r>
+              <w:t xml:space="preserve"> Jacob for Himself,</w:t>
+            </w:r>
+          </w:p>
+          <w:p>
+            <w:pPr>
+              <w:pStyle w:val="EnglishHangEndNoCoptic"/>
+            </w:pPr>
+            <w:r>
+              <w:tab/>
+              <w:t>an</w:t>
+            </w:r>
+            <w:r>
+              <w:t>d Israel for His own possession,</w:t>
+            </w:r>
+          </w:p>
+          <w:p>
+            <w:pPr>
               <w:pStyle w:val="EngIndEnd"/>
             </w:pPr>
           </w:p>
@@ -760,6 +880,7 @@
               <w:pStyle w:val="EngIndEnd"/>
             </w:pPr>
             <w:r>
+              <w:lastRenderedPageBreak/>
               <w:t>Israel as his valued possession,</w:t>
             </w:r>
           </w:p>
@@ -773,6 +894,7 @@
               <w:pStyle w:val="EngIndEnd"/>
             </w:pPr>
             <w:r>
+              <w:lastRenderedPageBreak/>
               <w:t xml:space="preserve">For the Lord has chosen Jacob for himself, </w:t>
             </w:r>
             <w:r>
@@ -873,6 +995,32 @@
           </w:tcPr>
           <w:p>
             <w:pPr>
+              <w:pStyle w:val="EnglishHangNoCoptic"/>
+            </w:pPr>
+            <w:r>
+              <w:t>5 f</w:t>
+            </w:r>
+            <w:r>
+              <w:t>or I know that the Lord is great,</w:t>
+            </w:r>
+          </w:p>
+          <w:p>
+            <w:pPr>
+              <w:pStyle w:val="EnglishHangEndNoCoptic"/>
+            </w:pPr>
+            <w:r>
+              <w:tab/>
+              <w:t xml:space="preserve">and our Lord is above all </w:t>
+            </w:r>
+            <w:r>
+              <w:t xml:space="preserve">the </w:t>
+            </w:r>
+            <w:r>
+              <w:t>gods.</w:t>
+            </w:r>
+          </w:p>
+          <w:p>
+            <w:pPr>
               <w:pStyle w:val="EngIndEnd"/>
             </w:pPr>
           </w:p>
@@ -1028,6 +1176,44 @@
           </w:tcPr>
           <w:p>
             <w:pPr>
+              <w:pStyle w:val="EnglishHangNoCoptic"/>
+            </w:pPr>
+            <w:r>
+              <w:t xml:space="preserve">6 </w:t>
+            </w:r>
+            <w:r>
+              <w:t>Whatever the Lord willed, He did</w:t>
+            </w:r>
+            <w:r>
+              <w:t>,</w:t>
+            </w:r>
+          </w:p>
+          <w:p>
+            <w:pPr>
+              <w:pStyle w:val="EnglishHangNoCoptic"/>
+            </w:pPr>
+            <w:r>
+              <w:tab/>
+              <w:t xml:space="preserve">in heaven and on </w:t>
+            </w:r>
+            <w:r>
+              <w:t xml:space="preserve">the </w:t>
+            </w:r>
+            <w:r>
+              <w:t>earth,</w:t>
+            </w:r>
+          </w:p>
+          <w:p>
+            <w:pPr>
+              <w:pStyle w:val="EnglishHangEndNoCoptic"/>
+            </w:pPr>
+            <w:r>
+              <w:tab/>
+              <w:t>in the seas and in all the deeps.</w:t>
+            </w:r>
+          </w:p>
+          <w:p>
+            <w:pPr>
               <w:pStyle w:val="EngIndEnd"/>
             </w:pPr>
           </w:p>
@@ -1214,6 +1400,41 @@
           </w:tcPr>
           <w:p>
             <w:pPr>
+              <w:pStyle w:val="EnglishHangNoCoptic"/>
+            </w:pPr>
+            <w:r>
+              <w:t>7 bringing</w:t>
+            </w:r>
+            <w:r>
+              <w:t xml:space="preserve"> up clouds from the ends of the earth;</w:t>
+            </w:r>
+          </w:p>
+          <w:p>
+            <w:pPr>
+              <w:pStyle w:val="EnglishHangNoCoptic"/>
+            </w:pPr>
+            <w:r>
+              <w:tab/>
+              <w:t xml:space="preserve">He makes lightnings </w:t>
+            </w:r>
+            <w:r>
+              <w:t>for</w:t>
+            </w:r>
+            <w:r>
+              <w:t xml:space="preserve"> the rain;</w:t>
+            </w:r>
+          </w:p>
+          <w:p>
+            <w:pPr>
+              <w:pStyle w:val="EnglishHangEndNoCoptic"/>
+            </w:pPr>
+            <w:r>
+              <w:tab/>
+              <w:t>He brings winds out of His storehouses.</w:t>
+            </w:r>
+          </w:p>
+          <w:p>
+            <w:pPr>
               <w:pStyle w:val="EngIndEnd"/>
             </w:pPr>
           </w:p>
@@ -1391,6 +1612,25 @@
           </w:tcPr>
           <w:p>
             <w:pPr>
+              <w:pStyle w:val="EnglishHangNoCoptic"/>
+            </w:pPr>
+            <w:r>
+              <w:t>8 He struck the firstborn of Egypt,</w:t>
+            </w:r>
+          </w:p>
+          <w:p>
+            <w:pPr>
+              <w:pStyle w:val="EnglishHangEndNoCoptic"/>
+            </w:pPr>
+            <w:r>
+              <w:tab/>
+            </w:r>
+            <w:r>
+              <w:t>from man to animal;</w:t>
+            </w:r>
+          </w:p>
+          <w:p>
+            <w:pPr>
               <w:pStyle w:val="EngIndEnd"/>
             </w:pPr>
           </w:p>
@@ -1531,7 +1771,11 @@
             </w:pPr>
             <w:r>
               <w:tab/>
-              <w:t>against Pharaoh and all his servants.</w:t>
+              <w:t xml:space="preserve">against Pharaoh and all his </w:t>
+            </w:r>
+            <w:r>
+              <w:lastRenderedPageBreak/>
+              <w:t>servants.</w:t>
             </w:r>
           </w:p>
           <w:p>
@@ -1546,6 +1790,43 @@
           </w:tcPr>
           <w:p>
             <w:pPr>
+              <w:pStyle w:val="EnglishHangNoCoptic"/>
+            </w:pPr>
+            <w:r>
+              <w:lastRenderedPageBreak/>
+              <w:t xml:space="preserve">9 He sent </w:t>
+            </w:r>
+            <w:r>
+              <w:t xml:space="preserve">forth </w:t>
+            </w:r>
+            <w:r>
+              <w:t>signs and wonders</w:t>
+            </w:r>
+          </w:p>
+          <w:p>
+            <w:pPr>
+              <w:pStyle w:val="EnglishHangNoCoptic"/>
+            </w:pPr>
+            <w:r>
+              <w:tab/>
+              <w:t>in your midst, O Egypt,</w:t>
+            </w:r>
+          </w:p>
+          <w:p>
+            <w:pPr>
+              <w:pStyle w:val="EnglishHangEndNoCoptic"/>
+            </w:pPr>
+            <w:r>
+              <w:tab/>
+              <w:t xml:space="preserve">against Pharaoh and all his </w:t>
+            </w:r>
+            <w:r>
+              <w:lastRenderedPageBreak/>
+              <w:t>servants.</w:t>
+            </w:r>
+          </w:p>
+          <w:p>
+            <w:pPr>
               <w:pStyle w:val="EngIndEnd"/>
             </w:pPr>
           </w:p>
@@ -1581,15 +1862,18 @@
               <w:pStyle w:val="EngIndEnd"/>
             </w:pPr>
             <w:r>
-              <w:t>he sent out signs and wonders in your midst, O Egypt,</w:t>
-            </w:r>
-          </w:p>
-          <w:p>
-            <w:pPr>
-              <w:pStyle w:val="EngIndEnd"/>
-            </w:pPr>
+              <w:t xml:space="preserve">he sent out signs and wonders in </w:t>
+            </w:r>
             <w:r>
               <w:lastRenderedPageBreak/>
+              <w:t>your midst, O Egypt,</w:t>
+            </w:r>
+          </w:p>
+          <w:p>
+            <w:pPr>
+              <w:pStyle w:val="EngIndEnd"/>
+            </w:pPr>
+            <w:r>
               <w:t>against Pharao and all his slaves.</w:t>
             </w:r>
           </w:p>
@@ -1604,7 +1888,11 @@
             </w:pPr>
             <w:r>
               <w:lastRenderedPageBreak/>
-              <w:t>He sent signs and wonders into the midst of thee, O Egypt, on Pharao, and on all his servants.</w:t>
+              <w:t xml:space="preserve">He sent signs and wonders into the midst of thee, O Egypt, on Pharao, </w:t>
+            </w:r>
+            <w:r>
+              <w:lastRenderedPageBreak/>
+              <w:t>and on all his servants.</w:t>
             </w:r>
           </w:p>
         </w:tc>
@@ -1632,6 +1920,7 @@
                 <w:szCs w:val="24"/>
                 <w:shd w:val="clear" w:color="auto" w:fill="FFFFFF"/>
               </w:rPr>
+              <w:lastRenderedPageBreak/>
               <w:t>He sent forth signs and wonders in your midst, O Egypt,</w:t>
             </w:r>
           </w:p>
@@ -1655,7 +1944,18 @@
                 <w:szCs w:val="24"/>
                 <w:shd w:val="clear" w:color="auto" w:fill="FFFFFF"/>
               </w:rPr>
-              <w:t>Among Pharaoh and all his servants.</w:t>
+              <w:t xml:space="preserve">Among Pharaoh and all his </w:t>
+            </w:r>
+            <w:r>
+              <w:rPr>
+                <w:rFonts w:ascii="Tahoma" w:eastAsia="Times New Roman" w:hAnsi="Tahoma" w:cs="Tahoma"/>
+                <w:color w:val="2E1308"/>
+                <w:sz w:val="24"/>
+                <w:szCs w:val="24"/>
+                <w:shd w:val="clear" w:color="auto" w:fill="FFFFFF"/>
+              </w:rPr>
+              <w:lastRenderedPageBreak/>
+              <w:t>servants.</w:t>
             </w:r>
           </w:p>
         </w:tc>
@@ -1695,6 +1995,29 @@
           </w:tcPr>
           <w:p>
             <w:pPr>
+              <w:pStyle w:val="EnglishHangNoCoptic"/>
+            </w:pPr>
+            <w:r>
+              <w:t>10 He struck many nations</w:t>
+            </w:r>
+          </w:p>
+          <w:p>
+            <w:pPr>
+              <w:pStyle w:val="EnglishHangEndNoCoptic"/>
+            </w:pPr>
+            <w:r>
+              <w:tab/>
+              <w:t xml:space="preserve">and </w:t>
+            </w:r>
+            <w:r>
+              <w:t>killed</w:t>
+            </w:r>
+            <w:r>
+              <w:t xml:space="preserve"> mighty kings—</w:t>
+            </w:r>
+          </w:p>
+          <w:p>
+            <w:pPr>
               <w:pStyle w:val="EngIndEnd"/>
             </w:pPr>
           </w:p>
@@ -1850,6 +2173,35 @@
           </w:tcPr>
           <w:p>
             <w:pPr>
+              <w:pStyle w:val="EnglishHangNoCoptic"/>
+            </w:pPr>
+            <w:r>
+              <w:t>11 Si</w:t>
+            </w:r>
+            <w:r>
+              <w:t>hon, king of the Amorites,</w:t>
+            </w:r>
+          </w:p>
+          <w:p>
+            <w:pPr>
+              <w:pStyle w:val="EnglishHangNoCoptic"/>
+            </w:pPr>
+            <w:r>
+              <w:tab/>
+              <w:t>and Og, king of Bashan,</w:t>
+            </w:r>
+          </w:p>
+          <w:p>
+            <w:pPr>
+              <w:pStyle w:val="EnglishHangEndNoCoptic"/>
+            </w:pPr>
+            <w:r>
+              <w:tab/>
+              <w:t>and all the kingdoms of Canaan—</w:t>
+            </w:r>
+          </w:p>
+          <w:p>
+            <w:pPr>
               <w:pStyle w:val="EngIndEnd"/>
             </w:pPr>
           </w:p>
@@ -2018,7 +2370,7 @@
               <w:rPr>
                 <w:rStyle w:val="FootnoteReference"/>
               </w:rPr>
-              <w:footnoteReference w:id="1"/>
+              <w:footnoteReference w:id="2"/>
             </w:r>
           </w:p>
           <w:p>
@@ -2031,6 +2383,38 @@
           <w:tcPr>
             <w:tcW w:w="613" w:type="pct"/>
           </w:tcPr>
+          <w:p>
+            <w:pPr>
+              <w:pStyle w:val="EnglishHangNoCoptic"/>
+            </w:pPr>
+            <w:r>
+              <w:t>12 a</w:t>
+            </w:r>
+            <w:r>
+              <w:t>nd He gave their land as a heritage,</w:t>
+            </w:r>
+          </w:p>
+          <w:p>
+            <w:pPr>
+              <w:pStyle w:val="EnglishHangEndNoCoptic"/>
+            </w:pPr>
+            <w:r>
+              <w:tab/>
+              <w:t xml:space="preserve">a </w:t>
+            </w:r>
+            <w:r>
+              <w:t>heritage</w:t>
+            </w:r>
+            <w:r>
+              <w:t xml:space="preserve"> to His people Israel.</w:t>
+            </w:r>
+            <w:r>
+              <w:rPr>
+                <w:rStyle w:val="FootnoteReference"/>
+              </w:rPr>
+              <w:footnoteReference w:id="3"/>
+            </w:r>
+          </w:p>
           <w:p>
             <w:pPr>
               <w:pStyle w:val="EngIndEnd"/>
@@ -2164,7 +2548,15 @@
               <w:pStyle w:val="EnglishHangNoCoptic"/>
             </w:pPr>
             <w:r>
-              <w:t>13 O Lord, Your name continues for ever,</w:t>
+              <w:t xml:space="preserve">13 O Lord, </w:t>
+            </w:r>
+            <w:proofErr w:type="gramStart"/>
+            <w:r>
+              <w:t>Your</w:t>
+            </w:r>
+            <w:proofErr w:type="gramEnd"/>
+            <w:r>
+              <w:t xml:space="preserve"> name continues for ever,</w:t>
             </w:r>
           </w:p>
           <w:p>
@@ -2188,6 +2580,58 @@
           </w:tcPr>
           <w:p>
             <w:pPr>
+              <w:pStyle w:val="EnglishHangNoCoptic"/>
+            </w:pPr>
+            <w:r>
+              <w:t xml:space="preserve">13 O Lord, </w:t>
+            </w:r>
+            <w:r>
+              <w:t>Your N</w:t>
+            </w:r>
+            <w:r>
+              <w:t xml:space="preserve">ame </w:t>
+            </w:r>
+            <w:r>
+              <w:t>is</w:t>
+            </w:r>
+            <w:r>
+              <w:t xml:space="preserve"> for ever,</w:t>
+            </w:r>
+          </w:p>
+          <w:p>
+            <w:pPr>
+              <w:pStyle w:val="EnglishHangEndNoCoptic"/>
+            </w:pPr>
+            <w:r>
+              <w:tab/>
+            </w:r>
+            <w:r>
+              <w:t>O Lord, Your</w:t>
+            </w:r>
+            <w:r>
+              <w:t xml:space="preserve"> </w:t>
+            </w:r>
+            <w:r>
+              <w:t>renown</w:t>
+            </w:r>
+            <w:r>
+              <w:t xml:space="preserve"> </w:t>
+            </w:r>
+            <w:r>
+              <w:t>to</w:t>
+            </w:r>
+            <w:r>
+              <w:t xml:space="preserve"> generation </w:t>
+            </w:r>
+            <w:r>
+              <w:t>and</w:t>
+            </w:r>
+            <w:r>
+              <w:t xml:space="preserve"> generation.</w:t>
+            </w:r>
+          </w:p>
+          <w:p>
+            <w:pPr>
               <w:pStyle w:val="EngIndEnd"/>
             </w:pPr>
           </w:p>
@@ -2281,7 +2725,29 @@
                 <w:szCs w:val="24"/>
                 <w:shd w:val="clear" w:color="auto" w:fill="FFFFFF"/>
               </w:rPr>
-              <w:t>O Lord, Your name abides forever,</w:t>
+              <w:t xml:space="preserve">O Lord, </w:t>
+            </w:r>
+            <w:proofErr w:type="gramStart"/>
+            <w:r>
+              <w:rPr>
+                <w:rFonts w:ascii="Tahoma" w:eastAsia="Times New Roman" w:hAnsi="Tahoma" w:cs="Tahoma"/>
+                <w:color w:val="2E1308"/>
+                <w:sz w:val="24"/>
+                <w:szCs w:val="24"/>
+                <w:shd w:val="clear" w:color="auto" w:fill="FFFFFF"/>
+              </w:rPr>
+              <w:t>Your</w:t>
+            </w:r>
+            <w:proofErr w:type="gramEnd"/>
+            <w:r>
+              <w:rPr>
+                <w:rFonts w:ascii="Tahoma" w:eastAsia="Times New Roman" w:hAnsi="Tahoma" w:cs="Tahoma"/>
+                <w:color w:val="2E1308"/>
+                <w:sz w:val="24"/>
+                <w:szCs w:val="24"/>
+                <w:shd w:val="clear" w:color="auto" w:fill="FFFFFF"/>
+              </w:rPr>
+              <w:t xml:space="preserve"> name abides forever,</w:t>
             </w:r>
           </w:p>
           <w:p>
@@ -2334,7 +2800,7 @@
               <w:rPr>
                 <w:rStyle w:val="FootnoteReference"/>
               </w:rPr>
-              <w:footnoteReference w:id="2"/>
+              <w:footnoteReference w:id="4"/>
             </w:r>
           </w:p>
           <w:p>
@@ -2349,6 +2815,33 @@
           </w:tcPr>
           <w:p>
             <w:pPr>
+              <w:pStyle w:val="EnglishHangNoCoptic"/>
+            </w:pPr>
+            <w:r>
+              <w:lastRenderedPageBreak/>
+              <w:t>14 For the Lord will judge His people</w:t>
+            </w:r>
+            <w:r>
+              <w:t>,</w:t>
+            </w:r>
+          </w:p>
+          <w:p>
+            <w:pPr>
+              <w:pStyle w:val="EnglishHangEndNoCoptic"/>
+            </w:pPr>
+            <w:r>
+              <w:tab/>
+              <w:t>and have compassion on His servants.</w:t>
+            </w:r>
+            <w:r>
+              <w:rPr>
+                <w:rStyle w:val="FootnoteReference"/>
+              </w:rPr>
+              <w:footnoteReference w:id="5"/>
+            </w:r>
+          </w:p>
+          <w:p>
+            <w:pPr>
               <w:pStyle w:val="EngIndEnd"/>
             </w:pPr>
           </w:p>
@@ -2392,11 +2885,8 @@
               <w:pStyle w:val="EngIndEnd"/>
             </w:pPr>
             <w:r>
-              <w:t xml:space="preserve">and over his slaves he will be </w:t>
-            </w:r>
-            <w:r>
               <w:lastRenderedPageBreak/>
-              <w:t>consoled.</w:t>
+              <w:t>and over his slaves he will be consoled.</w:t>
             </w:r>
           </w:p>
         </w:tc>
@@ -2410,7 +2900,11 @@
             </w:pPr>
             <w:r>
               <w:lastRenderedPageBreak/>
-              <w:t>For the Lord shall judge his people, and comfort himself concerning his servants.</w:t>
+              <w:t xml:space="preserve">For the Lord shall judge his people, and comfort himself concerning his </w:t>
+            </w:r>
+            <w:r>
+              <w:lastRenderedPageBreak/>
+              <w:t>servants.</w:t>
             </w:r>
           </w:p>
         </w:tc>
@@ -2438,6 +2932,7 @@
                 <w:szCs w:val="24"/>
                 <w:shd w:val="clear" w:color="auto" w:fill="FFFFFF"/>
               </w:rPr>
+              <w:lastRenderedPageBreak/>
               <w:t>For the Lord will judge His people,</w:t>
             </w:r>
           </w:p>
@@ -2501,6 +2996,23 @@
           </w:tcPr>
           <w:p>
             <w:pPr>
+              <w:pStyle w:val="EnglishHangNoCoptic"/>
+            </w:pPr>
+            <w:r>
+              <w:t>15 The idols of the nations are silver and gold,</w:t>
+            </w:r>
+          </w:p>
+          <w:p>
+            <w:pPr>
+              <w:pStyle w:val="EnglishHangEndNoCoptic"/>
+            </w:pPr>
+            <w:r>
+              <w:tab/>
+              <w:t>the works of men’s hands.</w:t>
+            </w:r>
+          </w:p>
+          <w:p>
+            <w:pPr>
               <w:pStyle w:val="EngIndEnd"/>
             </w:pPr>
           </w:p>
@@ -2647,6 +3159,38 @@
           </w:tcPr>
           <w:p>
             <w:pPr>
+              <w:pStyle w:val="EnglishHangNoCoptic"/>
+            </w:pPr>
+            <w:r>
+              <w:t xml:space="preserve">16 They have mouths, </w:t>
+            </w:r>
+            <w:r>
+              <w:t>but</w:t>
+            </w:r>
+            <w:r>
+              <w:t xml:space="preserve"> </w:t>
+            </w:r>
+            <w:r>
+              <w:t>will not</w:t>
+            </w:r>
+            <w:r>
+              <w:t xml:space="preserve"> speak;</w:t>
+            </w:r>
+          </w:p>
+          <w:p>
+            <w:pPr>
+              <w:pStyle w:val="EnglishHangEndNoCoptic"/>
+            </w:pPr>
+            <w:r>
+              <w:tab/>
+              <w:t xml:space="preserve">they have eyes, </w:t>
+            </w:r>
+            <w:r>
+              <w:t>but will not see;</w:t>
+            </w:r>
+          </w:p>
+          <w:p>
+            <w:pPr>
               <w:pStyle w:val="EngIndEnd"/>
             </w:pPr>
           </w:p>
@@ -2793,6 +3337,79 @@
           </w:tcPr>
           <w:p>
             <w:pPr>
+              <w:pStyle w:val="EnglishHangNoCoptic"/>
+            </w:pPr>
+            <w:r>
+              <w:t>17 th</w:t>
+            </w:r>
+            <w:r>
+              <w:t xml:space="preserve">ey have ears, </w:t>
+            </w:r>
+            <w:r>
+              <w:t>but will not</w:t>
+            </w:r>
+            <w:r>
+              <w:t xml:space="preserve"> hear;</w:t>
+            </w:r>
+          </w:p>
+          <w:p>
+            <w:pPr>
+              <w:pStyle w:val="EnglishHangNoCoptic"/>
+            </w:pPr>
+            <w:r>
+              <w:tab/>
+              <w:t>[they have noses, but will not smell;</w:t>
+            </w:r>
+          </w:p>
+          <w:p>
+            <w:pPr>
+              <w:pStyle w:val="EnglishHangNoCoptic"/>
+            </w:pPr>
+            <w:r>
+              <w:tab/>
+              <w:t>they have hands, but will not feel;</w:t>
+            </w:r>
+          </w:p>
+          <w:p>
+            <w:pPr>
+              <w:pStyle w:val="EnglishHangNoCoptic"/>
+            </w:pPr>
+            <w:r>
+              <w:tab/>
+              <w:t>they have feet, but will not walk;</w:t>
+            </w:r>
+          </w:p>
+          <w:p>
+            <w:pPr>
+              <w:pStyle w:val="EnglishHangNoCoptic"/>
+            </w:pPr>
+            <w:r>
+              <w:tab/>
+              <w:t>they have no voice in their throat;]</w:t>
+            </w:r>
+            <w:r>
+              <w:rPr>
+                <w:rStyle w:val="FootnoteReference"/>
+              </w:rPr>
+              <w:footnoteReference w:id="6"/>
+            </w:r>
+          </w:p>
+          <w:p>
+            <w:pPr>
+              <w:pStyle w:val="EnglishHangEndNoCoptic"/>
+            </w:pPr>
+            <w:r>
+              <w:tab/>
+            </w:r>
+            <w:r>
+              <w:t>for there is not even</w:t>
+            </w:r>
+            <w:r>
+              <w:t xml:space="preserve"> breath is in their mouths.</w:t>
+            </w:r>
+          </w:p>
+          <w:p>
+            <w:pPr>
               <w:pStyle w:val="EngIndEnd"/>
             </w:pPr>
           </w:p>
@@ -3015,6 +3632,7 @@
               <w:pStyle w:val="EnglishHangEndNoCoptic"/>
             </w:pPr>
             <w:r>
+              <w:lastRenderedPageBreak/>
               <w:tab/>
               <w:t>and all who trust in them.</w:t>
             </w:r>
@@ -3031,6 +3649,40 @@
           </w:tcPr>
           <w:p>
             <w:pPr>
+              <w:pStyle w:val="EnglishHangNoCoptic"/>
+            </w:pPr>
+            <w:r>
+              <w:lastRenderedPageBreak/>
+              <w:t xml:space="preserve">18 </w:t>
+            </w:r>
+            <w:r>
+              <w:t>May</w:t>
+            </w:r>
+            <w:r>
+              <w:t xml:space="preserve"> those who make them</w:t>
+            </w:r>
+          </w:p>
+          <w:p>
+            <w:pPr>
+              <w:pStyle w:val="EnglishHangEndNoCoptic"/>
+            </w:pPr>
+            <w:r>
+              <w:tab/>
+              <w:t>and all who trust in them</w:t>
+            </w:r>
+            <w:r>
+              <w:t xml:space="preserve"> </w:t>
+            </w:r>
+            <w:r>
+              <w:lastRenderedPageBreak/>
+              <w:t>become like them</w:t>
+            </w:r>
+            <w:r>
+              <w:t>.</w:t>
+            </w:r>
+          </w:p>
+          <w:p>
+            <w:pPr>
               <w:pStyle w:val="EngIndEnd"/>
             </w:pPr>
           </w:p>
@@ -3074,6 +3726,7 @@
               <w:pStyle w:val="EngIndEnd"/>
             </w:pPr>
             <w:r>
+              <w:lastRenderedPageBreak/>
               <w:t>and all who trust them become like them.</w:t>
             </w:r>
           </w:p>
@@ -3087,7 +3740,12 @@
               <w:pStyle w:val="EngIndEnd"/>
             </w:pPr>
             <w:r>
-              <w:t>Let those who make them be made like to them; and all those who trust in them.</w:t>
+              <w:lastRenderedPageBreak/>
+              <w:t xml:space="preserve">Let those who make them be made like to them; and all those who trust </w:t>
+            </w:r>
+            <w:r>
+              <w:lastRenderedPageBreak/>
+              <w:t>in them.</w:t>
             </w:r>
           </w:p>
         </w:tc>
@@ -3115,6 +3773,7 @@
                 <w:szCs w:val="24"/>
                 <w:shd w:val="clear" w:color="auto" w:fill="FFFFFF"/>
               </w:rPr>
+              <w:lastRenderedPageBreak/>
               <w:t>May those who made them become like them,</w:t>
             </w:r>
           </w:p>
@@ -3153,6 +3812,7 @@
               <w:pStyle w:val="EnglishHangNoCoptic"/>
             </w:pPr>
             <w:r>
+              <w:lastRenderedPageBreak/>
               <w:t>19 Bless the Lord, O house of Israel;</w:t>
             </w:r>
           </w:p>
@@ -3177,6 +3837,35 @@
           </w:tcPr>
           <w:p>
             <w:pPr>
+              <w:pStyle w:val="EnglishHangNoCoptic"/>
+            </w:pPr>
+            <w:r>
+              <w:t>19 Bless the Lord, O hou</w:t>
+            </w:r>
+            <w:r>
+              <w:t>se of Israel!</w:t>
+            </w:r>
+          </w:p>
+          <w:p>
+            <w:pPr>
+              <w:pStyle w:val="EnglishHangEndNoCoptic"/>
+            </w:pPr>
+            <w:r>
+              <w:tab/>
+              <w:t>B</w:t>
+            </w:r>
+            <w:r>
+              <w:t>less the Lord, O house of</w:t>
+            </w:r>
+            <w:r>
+              <w:t xml:space="preserve"> </w:t>
+            </w:r>
+            <w:r>
+              <w:t>Aaron!</w:t>
+            </w:r>
+          </w:p>
+          <w:p>
+            <w:pPr>
               <w:pStyle w:val="EngIndEnd"/>
             </w:pPr>
           </w:p>
@@ -3220,7 +3909,6 @@
               <w:pStyle w:val="EngIndEnd"/>
             </w:pPr>
             <w:r>
-              <w:lastRenderedPageBreak/>
               <w:t>O house of Aaron, bless the Lord!</w:t>
             </w:r>
           </w:p>
@@ -3234,12 +3922,7 @@
               <w:pStyle w:val="EngIndEnd"/>
             </w:pPr>
             <w:r>
-              <w:lastRenderedPageBreak/>
-              <w:t xml:space="preserve">O house of Israel, bless ye the Lord: O house of Aaron, bless ye </w:t>
-            </w:r>
-            <w:r>
-              <w:lastRenderedPageBreak/>
-              <w:t>the Lord:</w:t>
+              <w:t>O house of Israel, bless ye the Lord: O house of Aaron, bless ye the Lord:</w:t>
             </w:r>
           </w:p>
         </w:tc>
@@ -3267,7 +3950,6 @@
                 <w:szCs w:val="24"/>
                 <w:shd w:val="clear" w:color="auto" w:fill="FFFFFF"/>
               </w:rPr>
-              <w:lastRenderedPageBreak/>
               <w:t>O house of Israel, bless the Lord;</w:t>
             </w:r>
           </w:p>
@@ -3291,18 +3973,7 @@
                 <w:szCs w:val="24"/>
                 <w:shd w:val="clear" w:color="auto" w:fill="FFFFFF"/>
               </w:rPr>
-              <w:t xml:space="preserve">O house of Aaron, bless the </w:t>
-            </w:r>
-            <w:r>
-              <w:rPr>
-                <w:rFonts w:ascii="Tahoma" w:eastAsia="Times New Roman" w:hAnsi="Tahoma" w:cs="Tahoma"/>
-                <w:color w:val="2E1308"/>
-                <w:sz w:val="24"/>
-                <w:szCs w:val="24"/>
-                <w:shd w:val="clear" w:color="auto" w:fill="FFFFFF"/>
-              </w:rPr>
-              <w:lastRenderedPageBreak/>
-              <w:t>Lord;</w:t>
+              <w:t>O house of Aaron, bless the Lord;</w:t>
             </w:r>
           </w:p>
         </w:tc>
@@ -3317,7 +3988,6 @@
               <w:pStyle w:val="EnglishHangNoCoptic"/>
             </w:pPr>
             <w:r>
-              <w:lastRenderedPageBreak/>
               <w:t>20 Bless the Lord, O house of Levi;</w:t>
             </w:r>
           </w:p>
@@ -3342,6 +4012,31 @@
           </w:tcPr>
           <w:p>
             <w:pPr>
+              <w:pStyle w:val="EnglishHangNoCoptic"/>
+            </w:pPr>
+            <w:r>
+              <w:t xml:space="preserve">20 </w:t>
+            </w:r>
+            <w:r>
+              <w:t>Bless the Lord, O house of Levi!</w:t>
+            </w:r>
+          </w:p>
+          <w:p>
+            <w:pPr>
+              <w:pStyle w:val="EnglishHangEndNoCoptic"/>
+            </w:pPr>
+            <w:r>
+              <w:tab/>
+            </w:r>
+            <w:r>
+              <w:t xml:space="preserve">Bless the Lord, O </w:t>
+            </w:r>
+            <w:r>
+              <w:t>you who fear the Lord!</w:t>
+            </w:r>
+          </w:p>
+          <w:p>
+            <w:pPr>
               <w:pStyle w:val="EngIndEnd"/>
             </w:pPr>
           </w:p>
@@ -3488,8 +4183,32 @@
           </w:tcPr>
           <w:p>
             <w:pPr>
-              <w:pStyle w:val="EngIndEnd"/>
-            </w:pPr>
+              <w:pStyle w:val="EnglishHangNoCoptic"/>
+            </w:pPr>
+            <w:r>
+              <w:t>21 Blessed be the Lord from Zion,</w:t>
+            </w:r>
+          </w:p>
+          <w:p>
+            <w:pPr>
+              <w:pStyle w:val="EnglishHangEndNoCoptic"/>
+            </w:pPr>
+            <w:r>
+              <w:tab/>
+            </w:r>
+            <w:r>
+              <w:t xml:space="preserve">He </w:t>
+            </w:r>
+            <w:r>
+              <w:t>Who dwells in Jerusalem.</w:t>
+            </w:r>
+          </w:p>
+          <w:p>
+            <w:pPr>
+              <w:pStyle w:val="EngIndEnd"/>
+            </w:pPr>
+            <w:bookmarkStart w:id="0" w:name="_GoBack"/>
+            <w:bookmarkEnd w:id="0"/>
           </w:p>
         </w:tc>
         <w:tc>
@@ -3597,8 +4316,6 @@
               </w:rPr>
               <w:t>He who dwells in Jerusalem.</w:t>
             </w:r>
-            <w:bookmarkStart w:id="0" w:name="_GoBack"/>
-            <w:bookmarkEnd w:id="0"/>
           </w:p>
         </w:tc>
       </w:tr>
@@ -3620,7 +4337,7 @@
 </file>
 
 <file path=word/endnotes.xml><?xml version="1.0" encoding="utf-8"?>
-<w:endnotes xmlns:wpc="http://schemas.microsoft.com/office/word/2010/wordprocessingCanvas" xmlns:cx="http://schemas.microsoft.com/office/drawing/2014/chartex" xmlns:cx1="http://schemas.microsoft.com/office/drawing/2015/9/8/chartex" xmlns:mc="http://schemas.openxmlformats.org/markup-compatibility/2006" xmlns:o="urn:schemas-microsoft-com:office:office" xmlns:r="http://schemas.openxmlformats.org/officeDocument/2006/relationships" xmlns:m="http://schemas.openxmlformats.org/officeDocument/2006/math" xmlns:v="urn:schemas-microsoft-com:vml" xmlns:wp14="http://schemas.microsoft.com/office/word/2010/wordprocessingDrawing" xmlns:wp="http://schemas.openxmlformats.org/drawingml/2006/wordprocessingDrawing" xmlns:w10="urn:schemas-microsoft-com:office:word" xmlns:w="http://schemas.openxmlformats.org/wordprocessingml/2006/main" xmlns:w14="http://schemas.microsoft.com/office/word/2010/wordml" xmlns:w15="http://schemas.microsoft.com/office/word/2012/wordml" xmlns:w16se="http://schemas.microsoft.com/office/word/2015/wordml/symex" xmlns:wpg="http://schemas.microsoft.com/office/word/2010/wordprocessingGroup" xmlns:wpi="http://schemas.microsoft.com/office/word/2010/wordprocessingInk" xmlns:wne="http://schemas.microsoft.com/office/word/2006/wordml" xmlns:wps="http://schemas.microsoft.com/office/word/2010/wordprocessingShape" mc:Ignorable="w14 w15 w16se wp14">
+<w:endnotes xmlns:wpc="http://schemas.microsoft.com/office/word/2010/wordprocessingCanvas" xmlns:mo="http://schemas.microsoft.com/office/mac/office/2008/main" xmlns:mc="http://schemas.openxmlformats.org/markup-compatibility/2006" xmlns:mv="urn:schemas-microsoft-com:mac:vml" xmlns:o="urn:schemas-microsoft-com:office:office" xmlns:r="http://schemas.openxmlformats.org/officeDocument/2006/relationships" xmlns:m="http://schemas.openxmlformats.org/officeDocument/2006/math" xmlns:v="urn:schemas-microsoft-com:vml" xmlns:wp14="http://schemas.microsoft.com/office/word/2010/wordprocessingDrawing" xmlns:wp="http://schemas.openxmlformats.org/drawingml/2006/wordprocessingDrawing" xmlns:w10="urn:schemas-microsoft-com:office:word" xmlns:w="http://schemas.openxmlformats.org/wordprocessingml/2006/main" xmlns:w14="http://schemas.microsoft.com/office/word/2010/wordml" xmlns:w15="http://schemas.microsoft.com/office/word/2012/wordml" xmlns:wpg="http://schemas.microsoft.com/office/word/2010/wordprocessingGroup" xmlns:wpi="http://schemas.microsoft.com/office/word/2010/wordprocessingInk" xmlns:wne="http://schemas.microsoft.com/office/word/2006/wordml" xmlns:wps="http://schemas.microsoft.com/office/word/2010/wordprocessingShape" mc:Ignorable="w14 w15 wp14">
   <w:endnote w:type="separator" w:id="-1">
     <w:p>
       <w:pPr>
@@ -3645,7 +4362,7 @@
 </file>
 
 <file path=word/footnotes.xml><?xml version="1.0" encoding="utf-8"?>
-<w:footnotes xmlns:wpc="http://schemas.microsoft.com/office/word/2010/wordprocessingCanvas" xmlns:cx="http://schemas.microsoft.com/office/drawing/2014/chartex" xmlns:cx1="http://schemas.microsoft.com/office/drawing/2015/9/8/chartex" xmlns:mc="http://schemas.openxmlformats.org/markup-compatibility/2006" xmlns:o="urn:schemas-microsoft-com:office:office" xmlns:r="http://schemas.openxmlformats.org/officeDocument/2006/relationships" xmlns:m="http://schemas.openxmlformats.org/officeDocument/2006/math" xmlns:v="urn:schemas-microsoft-com:vml" xmlns:wp14="http://schemas.microsoft.com/office/word/2010/wordprocessingDrawing" xmlns:wp="http://schemas.openxmlformats.org/drawingml/2006/wordprocessingDrawing" xmlns:w10="urn:schemas-microsoft-com:office:word" xmlns:w="http://schemas.openxmlformats.org/wordprocessingml/2006/main" xmlns:w14="http://schemas.microsoft.com/office/word/2010/wordml" xmlns:w15="http://schemas.microsoft.com/office/word/2012/wordml" xmlns:w16se="http://schemas.microsoft.com/office/word/2015/wordml/symex" xmlns:wpg="http://schemas.microsoft.com/office/word/2010/wordprocessingGroup" xmlns:wpi="http://schemas.microsoft.com/office/word/2010/wordprocessingInk" xmlns:wne="http://schemas.microsoft.com/office/word/2006/wordml" xmlns:wps="http://schemas.microsoft.com/office/word/2010/wordprocessingShape" mc:Ignorable="w14 w15 w16se wp14">
+<w:footnotes xmlns:wpc="http://schemas.microsoft.com/office/word/2010/wordprocessingCanvas" xmlns:mo="http://schemas.microsoft.com/office/mac/office/2008/main" xmlns:mc="http://schemas.openxmlformats.org/markup-compatibility/2006" xmlns:mv="urn:schemas-microsoft-com:mac:vml" xmlns:o="urn:schemas-microsoft-com:office:office" xmlns:r="http://schemas.openxmlformats.org/officeDocument/2006/relationships" xmlns:m="http://schemas.openxmlformats.org/officeDocument/2006/math" xmlns:v="urn:schemas-microsoft-com:vml" xmlns:wp14="http://schemas.microsoft.com/office/word/2010/wordprocessingDrawing" xmlns:wp="http://schemas.openxmlformats.org/drawingml/2006/wordprocessingDrawing" xmlns:w10="urn:schemas-microsoft-com:office:word" xmlns:w="http://schemas.openxmlformats.org/wordprocessingml/2006/main" xmlns:w14="http://schemas.microsoft.com/office/word/2010/wordml" xmlns:w15="http://schemas.microsoft.com/office/word/2012/wordml" xmlns:wpg="http://schemas.microsoft.com/office/word/2010/wordprocessingGroup" xmlns:wpi="http://schemas.microsoft.com/office/word/2010/wordprocessingInk" xmlns:wne="http://schemas.microsoft.com/office/word/2006/wordml" xmlns:wps="http://schemas.microsoft.com/office/word/2010/wordprocessingShape" mc:Ignorable="w14 w15 wp14">
   <w:footnote w:type="separator" w:id="-1">
     <w:p>
       <w:pPr>
@@ -3678,7 +4395,7 @@
         <w:footnoteRef/>
       </w:r>
       <w:r>
-        <w:t xml:space="preserve"> The kingdoms of this world have become the kingdoms of our Lord and of His Christ’ (Rev. 11:15).</w:t>
+        <w:t xml:space="preserve"> [JS] literally, “slaves”</w:t>
       </w:r>
     </w:p>
   </w:footnote>
@@ -3694,7 +4411,71 @@
         <w:footnoteRef/>
       </w:r>
       <w:r>
+        <w:t xml:space="preserve"> The kingdoms of this world have become the kingdoms of our Lord and of His Christ’ (Rev. 11:15).</w:t>
+      </w:r>
+    </w:p>
+  </w:footnote>
+  <w:footnote w:id="3">
+    <w:p>
+      <w:pPr>
+        <w:pStyle w:val="footnote"/>
+      </w:pPr>
+      <w:r>
+        <w:rPr>
+          <w:rStyle w:val="FootnoteReference"/>
+        </w:rPr>
+        <w:footnoteRef/>
+      </w:r>
+      <w:r>
+        <w:t xml:space="preserve"> The kingdoms of this world have become the kingdoms of our Lord and of His Christ’ (Rev. 11:15).</w:t>
+      </w:r>
+    </w:p>
+  </w:footnote>
+  <w:footnote w:id="4">
+    <w:p>
+      <w:pPr>
+        <w:pStyle w:val="footnote"/>
+      </w:pPr>
+      <w:r>
+        <w:rPr>
+          <w:rStyle w:val="FootnoteReference"/>
+        </w:rPr>
+        <w:footnoteRef/>
+      </w:r>
+      <w:r>
         <w:t xml:space="preserve"> Deut. 32:36.</w:t>
+      </w:r>
+    </w:p>
+  </w:footnote>
+  <w:footnote w:id="5">
+    <w:p>
+      <w:pPr>
+        <w:pStyle w:val="footnote"/>
+      </w:pPr>
+      <w:r>
+        <w:rPr>
+          <w:rStyle w:val="FootnoteReference"/>
+        </w:rPr>
+        <w:footnoteRef/>
+      </w:r>
+      <w:r>
+        <w:t xml:space="preserve"> Deut. 32:36.</w:t>
+      </w:r>
+    </w:p>
+  </w:footnote>
+  <w:footnote w:id="6">
+    <w:p>
+      <w:pPr>
+        <w:pStyle w:val="footnote"/>
+      </w:pPr>
+      <w:r>
+        <w:rPr>
+          <w:rStyle w:val="FootnoteReference"/>
+        </w:rPr>
+        <w:footnoteRef/>
+      </w:r>
+      <w:r>
+        <w:t xml:space="preserve"> [JS] [] lacking in all but OSB</w:t>
       </w:r>
     </w:p>
   </w:footnote>
@@ -3702,7 +4483,7 @@
 </file>
 
 <file path=word/styles.xml><?xml version="1.0" encoding="utf-8"?>
-<w:styles xmlns:mc="http://schemas.openxmlformats.org/markup-compatibility/2006" xmlns:r="http://schemas.openxmlformats.org/officeDocument/2006/relationships" xmlns:w="http://schemas.openxmlformats.org/wordprocessingml/2006/main" xmlns:w14="http://schemas.microsoft.com/office/word/2010/wordml" xmlns:w15="http://schemas.microsoft.com/office/word/2012/wordml" xmlns:w16se="http://schemas.microsoft.com/office/word/2015/wordml/symex" mc:Ignorable="w14 w15 w16se">
+<w:styles xmlns:mc="http://schemas.openxmlformats.org/markup-compatibility/2006" xmlns:r="http://schemas.openxmlformats.org/officeDocument/2006/relationships" xmlns:w="http://schemas.openxmlformats.org/wordprocessingml/2006/main" xmlns:w14="http://schemas.microsoft.com/office/word/2010/wordml" xmlns:w15="http://schemas.microsoft.com/office/word/2012/wordml" mc:Ignorable="w14 w15">
   <w:docDefaults>
     <w:rPrDefault>
       <w:rPr>
@@ -3718,7 +4499,7 @@
       </w:pPr>
     </w:pPrDefault>
   </w:docDefaults>
-  <w:latentStyles w:defLockedState="0" w:defUIPriority="99" w:defSemiHidden="0" w:defUnhideWhenUsed="0" w:defQFormat="0" w:count="371">
+  <w:latentStyles w:defLockedState="0" w:defUIPriority="99" w:defSemiHidden="0" w:defUnhideWhenUsed="0" w:defQFormat="0" w:count="380">
     <w:lsdException w:name="Normal" w:uiPriority="0" w:qFormat="1"/>
     <w:lsdException w:name="heading 1" w:uiPriority="9" w:qFormat="1"/>
     <w:lsdException w:name="heading 2" w:semiHidden="1" w:uiPriority="9" w:unhideWhenUsed="1" w:qFormat="1"/>
@@ -4212,6 +4993,7 @@
       <w:spacing w:after="0" w:line="240" w:lineRule="auto"/>
     </w:pPr>
     <w:tblPr>
+      <w:tblInd w:w="0" w:type="dxa"/>
       <w:tblBorders>
         <w:top w:val="single" w:sz="4" w:space="0" w:color="auto"/>
         <w:left w:val="single" w:sz="4" w:space="0" w:color="auto"/>
@@ -4220,6 +5002,12 @@
         <w:insideH w:val="single" w:sz="4" w:space="0" w:color="auto"/>
         <w:insideV w:val="single" w:sz="4" w:space="0" w:color="auto"/>
       </w:tblBorders>
+      <w:tblCellMar>
+        <w:top w:w="0" w:type="dxa"/>
+        <w:left w:w="108" w:type="dxa"/>
+        <w:bottom w:w="0" w:type="dxa"/>
+        <w:right w:w="108" w:type="dxa"/>
+      </w:tblCellMar>
     </w:tblPr>
   </w:style>
   <w:style w:type="paragraph" w:customStyle="1" w:styleId="Coptic">
@@ -5065,7 +5853,7 @@
 </file>
 
 <file path=customXml/itemProps1.xml><?xml version="1.0" encoding="utf-8"?>
-<ds:datastoreItem xmlns:ds="http://schemas.openxmlformats.org/officeDocument/2006/customXml" ds:itemID="{FF6BAF03-ED28-4468-A88B-1A6A146EB2E9}">
+<ds:datastoreItem xmlns:ds="http://schemas.openxmlformats.org/officeDocument/2006/customXml" ds:itemID="{DA44EDBC-0597-0440-8A81-ACA29339F10A}">
   <ds:schemaRefs>
     <ds:schemaRef ds:uri="http://schemas.openxmlformats.org/officeDocument/2006/bibliography"/>
   </ds:schemaRefs>

</xml_diff>